<commit_message>
edited axis size for siop poster
</commit_message>
<xml_diff>
--- a/2022/missing_rmd_2022.docx
+++ b/2022/missing_rmd_2022.docx
@@ -56,11 +56,11 @@
         <w:t xml:space="preserve">Next: select only the usable variables?? and create a new dataframe of just those?</w:t>
       </w:r>
     </w:p>
+    <w:bookmarkStart w:id="21" w:name="X2504bc32e65350119bfe556e4205a8b9cdea7a2"/>
     <w:p>
       <w:pPr>
         <w:pStyle w:val="Heading1"/>
       </w:pPr>
-      <w:bookmarkStart w:id="21" w:name="X2504bc32e65350119bfe556e4205a8b9cdea7a2"/>
       <w:hyperlink r:id="rId20">
         <w:r>
           <w:rPr>
@@ -69,7 +69,6 @@
           <w:t xml:space="preserve">https://quanteda.io/reference/textstat_readability.html</w:t>
         </w:r>
       </w:hyperlink>
-      <w:bookmarkEnd w:id="21"/>
     </w:p>
     <w:p>
       <w:pPr>
@@ -87,6 +86,7 @@
         <w:t xml:space="preserve">Note: in the 2020 survey administration, the codebook indicates a lot of terms were made more neutral to attempt to minimize the don’t knows etc.</w:t>
       </w:r>
     </w:p>
+    <w:bookmarkEnd w:id="21"/>
     <w:sectPr/>
   </w:body>
 </w:document>
@@ -125,10 +125,7 @@
       <w:lvlText w:val=" "/>
       <w:lvlJc w:val="left"/>
       <w:pPr>
-        <w:tabs>
-          <w:tab w:val="num" w:pos="0"/>
-        </w:tabs>
-        <w:ind w:left="480" w:hanging="480"/>
+        <w:ind w:left="720" w:hanging="480"/>
       </w:pPr>
     </w:lvl>
     <w:lvl w:ilvl="1">
@@ -136,10 +133,7 @@
       <w:lvlText w:val=" "/>
       <w:lvlJc w:val="left"/>
       <w:pPr>
-        <w:tabs>
-          <w:tab w:val="num" w:pos="720"/>
-        </w:tabs>
-        <w:ind w:left="1200" w:hanging="480"/>
+        <w:ind w:left="1440" w:hanging="480"/>
       </w:pPr>
     </w:lvl>
     <w:lvl w:ilvl="2">
@@ -147,10 +141,7 @@
       <w:lvlText w:val=" "/>
       <w:lvlJc w:val="left"/>
       <w:pPr>
-        <w:tabs>
-          <w:tab w:val="num" w:pos="1440"/>
-        </w:tabs>
-        <w:ind w:left="1920" w:hanging="480"/>
+        <w:ind w:left="2160" w:hanging="480"/>
       </w:pPr>
     </w:lvl>
     <w:lvl w:ilvl="3">
@@ -158,10 +149,7 @@
       <w:lvlText w:val=" "/>
       <w:lvlJc w:val="left"/>
       <w:pPr>
-        <w:tabs>
-          <w:tab w:val="num" w:pos="2160"/>
-        </w:tabs>
-        <w:ind w:left="2640" w:hanging="480"/>
+        <w:ind w:left="2880" w:hanging="480"/>
       </w:pPr>
     </w:lvl>
     <w:lvl w:ilvl="4">
@@ -169,10 +157,7 @@
       <w:lvlText w:val=" "/>
       <w:lvlJc w:val="left"/>
       <w:pPr>
-        <w:tabs>
-          <w:tab w:val="num" w:pos="2880"/>
-        </w:tabs>
-        <w:ind w:left="3360" w:hanging="480"/>
+        <w:ind w:left="3600" w:hanging="480"/>
       </w:pPr>
     </w:lvl>
     <w:lvl w:ilvl="5">
@@ -180,10 +165,7 @@
       <w:lvlText w:val=" "/>
       <w:lvlJc w:val="left"/>
       <w:pPr>
-        <w:tabs>
-          <w:tab w:val="num" w:pos="3600"/>
-        </w:tabs>
-        <w:ind w:left="4080" w:hanging="480"/>
+        <w:ind w:left="4320" w:hanging="480"/>
       </w:pPr>
     </w:lvl>
     <w:lvl w:ilvl="6">
@@ -191,10 +173,7 @@
       <w:lvlText w:val=" "/>
       <w:lvlJc w:val="left"/>
       <w:pPr>
-        <w:tabs>
-          <w:tab w:val="num" w:pos="4320"/>
-        </w:tabs>
-        <w:ind w:left="4800" w:hanging="480"/>
+        <w:ind w:left="5040" w:hanging="480"/>
       </w:pPr>
     </w:lvl>
     <w:lvl w:ilvl="7">
@@ -202,10 +181,7 @@
       <w:lvlText w:val=" "/>
       <w:lvlJc w:val="left"/>
       <w:pPr>
-        <w:tabs>
-          <w:tab w:val="num" w:pos="5040"/>
-        </w:tabs>
-        <w:ind w:left="5520" w:hanging="480"/>
+        <w:ind w:left="5760" w:hanging="480"/>
       </w:pPr>
     </w:lvl>
     <w:lvl w:ilvl="8">
@@ -213,10 +189,7 @@
       <w:lvlText w:val=" "/>
       <w:lvlJc w:val="left"/>
       <w:pPr>
-        <w:tabs>
-          <w:tab w:val="num" w:pos="5760"/>
-        </w:tabs>
-        <w:ind w:left="6240" w:hanging="480"/>
+        <w:ind w:left="6480" w:hanging="480"/>
       </w:pPr>
     </w:lvl>
   </w:abstractNum>
@@ -366,35 +339,13 @@
       <w:rFonts w:asciiTheme="majorHAnsi" w:eastAsiaTheme="majorEastAsia" w:hAnsiTheme="majorHAnsi" w:cstheme="majorBidi"/>
       <w:b/>
       <w:bCs/>
-      <w:color w:val="345A8A" w:themeColor="accent1" w:themeShade="B5"/>
-      <w:sz w:val="32"/>
-      <w:szCs w:val="32"/>
-    </w:rPr>
-  </w:style>
-  <w:style w:type="paragraph" w:styleId="Heading2">
-    <w:name w:val="Heading 2"/>
-    <w:basedOn w:val="Normal"/>
-    <w:next w:val="BodyText"/>
-    <w:uiPriority w:val="9"/>
-    <w:unhideWhenUsed/>
-    <w:qFormat/>
-    <w:pPr>
-      <w:keepNext/>
-      <w:keepLines/>
-      <w:spacing w:before="200" w:after="0"/>
-      <w:outlineLvl w:val="1"/>
-    </w:pPr>
-    <w:rPr>
-      <w:rFonts w:asciiTheme="majorHAnsi" w:eastAsiaTheme="majorEastAsia" w:hAnsiTheme="majorHAnsi" w:cstheme="majorBidi"/>
-      <w:b/>
-      <w:bCs/>
       <w:color w:val="4F81BD" w:themeColor="accent1"/>
       <w:sz w:val="32"/>
       <w:szCs w:val="32"/>
     </w:rPr>
   </w:style>
-  <w:style w:type="paragraph" w:styleId="Heading3">
-    <w:name w:val="Heading 3"/>
+  <w:style w:type="paragraph" w:styleId="Heading2">
+    <w:name w:val="Heading 2"/>
     <w:basedOn w:val="Normal"/>
     <w:next w:val="BodyText"/>
     <w:uiPriority w:val="9"/>
@@ -404,7 +355,7 @@
       <w:keepNext/>
       <w:keepLines/>
       <w:spacing w:before="200" w:after="0"/>
-      <w:outlineLvl w:val="2"/>
+      <w:outlineLvl w:val="1"/>
     </w:pPr>
     <w:rPr>
       <w:rFonts w:asciiTheme="majorHAnsi" w:eastAsiaTheme="majorEastAsia" w:hAnsiTheme="majorHAnsi" w:cstheme="majorBidi"/>
@@ -415,8 +366,8 @@
       <w:szCs w:val="28"/>
     </w:rPr>
   </w:style>
-  <w:style w:type="paragraph" w:styleId="Heading4">
-    <w:name w:val="Heading 4"/>
+  <w:style w:type="paragraph" w:styleId="Heading3">
+    <w:name w:val="Heading 3"/>
     <w:basedOn w:val="Normal"/>
     <w:next w:val="BodyText"/>
     <w:uiPriority w:val="9"/>
@@ -426,7 +377,7 @@
       <w:keepNext/>
       <w:keepLines/>
       <w:spacing w:before="200" w:after="0"/>
-      <w:outlineLvl w:val="3"/>
+      <w:outlineLvl w:val="2"/>
     </w:pPr>
     <w:rPr>
       <w:rFonts w:asciiTheme="majorHAnsi" w:eastAsiaTheme="majorEastAsia" w:hAnsiTheme="majorHAnsi" w:cstheme="majorBidi"/>
@@ -437,6 +388,28 @@
       <w:szCs w:val="24"/>
     </w:rPr>
   </w:style>
+  <w:style w:type="paragraph" w:styleId="Heading4">
+    <w:name w:val="Heading 4"/>
+    <w:basedOn w:val="Normal"/>
+    <w:next w:val="BodyText"/>
+    <w:uiPriority w:val="9"/>
+    <w:unhideWhenUsed/>
+    <w:qFormat/>
+    <w:pPr>
+      <w:keepNext/>
+      <w:keepLines/>
+      <w:spacing w:before="200" w:after="0"/>
+      <w:outlineLvl w:val="3"/>
+    </w:pPr>
+    <w:rPr>
+      <w:rFonts w:asciiTheme="majorHAnsi" w:eastAsiaTheme="majorEastAsia" w:hAnsiTheme="majorHAnsi" w:cstheme="majorBidi"/>
+      <w:i/>
+      <w:bCs/>
+      <w:color w:val="4F81BD" w:themeColor="accent1"/>
+      <w:sz w:val="24"/>
+      <w:szCs w:val="24"/>
+    </w:rPr>
+  </w:style>
   <w:style w:type="paragraph" w:styleId="Heading5">
     <w:name w:val="Heading 5"/>
     <w:basedOn w:val="Normal"/>
@@ -452,7 +425,6 @@
     </w:pPr>
     <w:rPr>
       <w:rFonts w:asciiTheme="majorHAnsi" w:eastAsiaTheme="majorEastAsia" w:hAnsiTheme="majorHAnsi" w:cstheme="majorBidi"/>
-      <w:i/>
       <w:iCs/>
       <w:color w:val="4F81BD" w:themeColor="accent1"/>
       <w:sz w:val="24"/>
@@ -548,14 +520,8 @@
     <w:qFormat/>
     <w:pPr>
       <w:spacing w:before="100" w:after="100"/>
-      <w:ind w:firstLine="0"/>
-    </w:pPr>
-    <w:rPr>
-      <w:rFonts w:asciiTheme="majorHAnsi" w:eastAsiaTheme="majorEastAsia" w:hAnsiTheme="majorHAnsi" w:cstheme="majorBidi"/>
-      <w:bCs/>
-      <w:sz w:val="20"/>
-      <w:szCs w:val="20"/>
-    </w:rPr>
+      <w:ind w:firstLine="0" w:left="480" w:right="480"/>
+    </w:pPr>
   </w:style>
   <w:style w:type="paragraph" w:styleId="FootnoteText">
     <w:name w:val="Footnote Text"/>
@@ -585,6 +551,21 @@
         <w:right w:w="108" w:type="dxa"/>
       </w:tblCellMar>
     </w:tblPr>
+    <w:tblStylePr w:type="firstRow">
+      <w:tblPr>
+        <w:jc w:val="left"/>
+        <w:tblInd w:w="0" w:type="dxa"/>
+      </w:tblPr>
+      <w:trPr>
+        <w:jc w:val="left"/>
+      </w:trPr>
+      <w:tcPr>
+        <w:vAlign w:val="bottom"/>
+        <w:tcBorders>
+          <w:bottom w:val="single"/>
+        </w:tcBorders>
+      </w:tcPr>
+    </w:tblStylePr>
   </w:style>
   <w:style w:type="paragraph" w:customStyle="1" w:styleId="DefinitionTerm">
     <w:name w:val="Definition Term"/>
@@ -648,6 +629,10 @@
       <w:rFonts w:ascii="Consolas" w:hAnsi="Consolas"/>
       <w:sz w:val="22"/>
     </w:rPr>
+  </w:style>
+  <w:style w:type="character" w:customStyle="1" w:styleId="SectionNumber">
+    <w:name w:val="Section Number"/>
+    <w:basedOn w:val="BodyTextChar"/>
   </w:style>
   <w:style w:type="character" w:styleId="FootnoteReference">
     <w:name w:val="Footnote Reference"/>

</xml_diff>